<commit_message>
add note about AI safety
</commit_message>
<xml_diff>
--- a/submission/05_キャンボルベニア_XXX_01_作品説明資料.docx
+++ b/submission/05_キャンボルベニア_XXX_01_作品説明資料.docx
@@ -862,7 +862,7 @@
     <w:p>
       <w:pPr>
         <w:rPr>
-          <w:rFonts w:asciiTheme="majorHAnsi" w:eastAsiaTheme="majorHAnsi" w:hAnsiTheme="majorHAnsi" w:hint="eastAsia"/>
+          <w:rFonts w:asciiTheme="majorHAnsi" w:eastAsiaTheme="majorHAnsi" w:hAnsiTheme="majorHAnsi"/>
           <w:lang w:val="en-AU"/>
         </w:rPr>
       </w:pPr>
@@ -1118,7 +1118,7 @@
     <w:p>
       <w:pPr>
         <w:rPr>
-          <w:rFonts w:asciiTheme="majorHAnsi" w:eastAsiaTheme="majorHAnsi" w:hAnsiTheme="majorHAnsi" w:hint="eastAsia"/>
+          <w:rFonts w:asciiTheme="majorHAnsi" w:eastAsiaTheme="majorHAnsi" w:hAnsiTheme="majorHAnsi"/>
           <w:lang w:val="en-AU"/>
         </w:rPr>
       </w:pPr>
@@ -1147,19 +1147,7 @@
         <w:rPr>
           <w:rFonts w:asciiTheme="majorHAnsi" w:eastAsiaTheme="majorHAnsi" w:hAnsiTheme="majorHAnsi" w:hint="eastAsia"/>
         </w:rPr>
-        <w:t>。業務効率化による労働時間の削減、業務の正確性の向上が見込まれます。業務時間の削減は</w:t>
-      </w:r>
-      <w:r>
-        <w:rPr>
-          <w:rFonts w:asciiTheme="majorHAnsi" w:eastAsiaTheme="majorHAnsi" w:hAnsiTheme="majorHAnsi" w:hint="eastAsia"/>
-        </w:rPr>
-        <w:t>働き方改革の実現</w:t>
-      </w:r>
-      <w:r>
-        <w:rPr>
-          <w:rFonts w:asciiTheme="majorHAnsi" w:eastAsiaTheme="majorHAnsi" w:hAnsiTheme="majorHAnsi" w:hint="eastAsia"/>
-        </w:rPr>
-        <w:t>につながり、それが法案作成に携わりたいと思う人を増やすことができます。</w:t>
+        <w:t>。業務効率化による労働時間の削減、業務の正確性の向上が見込まれます。業務時間の削減は働き方改革の実現につながり、それが法案作成に携わりたいと思う人を増やすことができます。</w:t>
       </w:r>
     </w:p>
     <w:p>
@@ -1844,35 +1832,21 @@
           <w:rFonts w:asciiTheme="majorHAnsi" w:eastAsiaTheme="majorHAnsi" w:hAnsiTheme="majorHAnsi" w:hint="eastAsia"/>
           <w:lang w:val="en-AU"/>
         </w:rPr>
-        <w:t>は法制事務員の仕事を取って代わるのではなく、業務を効率化してくれるアシスタントです。</w:t>
-      </w:r>
-      <w:r>
-        <w:rPr>
-          <w:rFonts w:asciiTheme="majorHAnsi" w:eastAsiaTheme="majorHAnsi" w:hAnsiTheme="majorHAnsi" w:hint="eastAsia"/>
+        <w:t>は法制事務員の仕事を取って代わるのではなく、業務を効率化してくれるアシスタントです。現時点では人間が主導する必要があります。将来</w:t>
+      </w:r>
+      <w:r>
+        <w:rPr>
+          <w:rFonts w:asciiTheme="majorHAnsi" w:eastAsiaTheme="majorHAnsi" w:hAnsiTheme="majorHAnsi"/>
           <w:lang w:val="en-AU"/>
         </w:rPr>
-        <w:t>現時点では人間が主導する必要があります。将来</w:t>
-      </w:r>
-      <w:r>
-        <w:rPr>
-          <w:rFonts w:asciiTheme="majorHAnsi" w:eastAsiaTheme="majorHAnsi" w:hAnsiTheme="majorHAnsi"/>
+        <w:t>Rules as Code</w:t>
+      </w:r>
+      <w:r>
+        <w:rPr>
+          <w:rFonts w:asciiTheme="majorHAnsi" w:eastAsiaTheme="majorHAnsi" w:hAnsiTheme="majorHAnsi" w:hint="eastAsia"/>
           <w:lang w:val="en-AU"/>
         </w:rPr>
-        <w:t>Rules as Code</w:t>
-      </w:r>
-      <w:r>
-        <w:rPr>
-          <w:rFonts w:asciiTheme="majorHAnsi" w:eastAsiaTheme="majorHAnsi" w:hAnsiTheme="majorHAnsi" w:hint="eastAsia"/>
-          <w:lang w:val="en-AU"/>
-        </w:rPr>
-        <w:t>が普及や判例のデータベース化、LLMの性能の向上によってLLM側による作業の幅が増えると考えられます。</w:t>
-      </w:r>
-      <w:r>
-        <w:rPr>
-          <w:rFonts w:asciiTheme="majorHAnsi" w:eastAsiaTheme="majorHAnsi" w:hAnsiTheme="majorHAnsi" w:hint="eastAsia"/>
-          <w:lang w:val="en-AU"/>
-        </w:rPr>
-        <w:t>そのため、以前と変わらず専門知識を所有した者による使用が不可欠です。また、法令のデータベースのみを参照しているため、過去の判例など、法案作成の際に必要な他の情報を参照できていません。</w:t>
+        <w:t>が普及や判例のデータベース化、LLMの性能の向上によってLLM側による作業の幅が増えると考えられます。そのため、以前と変わらず専門知識を所有した者による使用が不可欠です。また、法令のデータベースのみを参照しているため、過去の判例など、法案作成の際に必要な他の情報を参照できていません。</w:t>
       </w:r>
     </w:p>
     <w:p>
@@ -1882,6 +1856,43 @@
           <w:lang w:val="en-AU"/>
         </w:rPr>
       </w:pPr>
+      <w:r>
+        <w:rPr>
+          <w:rFonts w:asciiTheme="majorHAnsi" w:eastAsiaTheme="majorHAnsi" w:hAnsiTheme="majorHAnsi" w:hint="eastAsia"/>
+          <w:lang w:val="en-AU"/>
+        </w:rPr>
+        <w:t>開発の便宜上</w:t>
+      </w:r>
+      <w:proofErr w:type="spellStart"/>
+      <w:r>
+        <w:rPr>
+          <w:rFonts w:asciiTheme="majorHAnsi" w:eastAsiaTheme="majorHAnsi" w:hAnsiTheme="majorHAnsi" w:hint="eastAsia"/>
+          <w:lang w:val="en-AU"/>
+        </w:rPr>
+        <w:t>DIfy</w:t>
+      </w:r>
+      <w:proofErr w:type="spellEnd"/>
+      <w:r>
+        <w:rPr>
+          <w:rFonts w:asciiTheme="majorHAnsi" w:eastAsiaTheme="majorHAnsi" w:hAnsiTheme="majorHAnsi" w:hint="eastAsia"/>
+          <w:lang w:val="en-AU"/>
+        </w:rPr>
+        <w:t>というRAGを簡単に活用できるサービスやOpenAIのChatGPTのモデルを利用しました。ですが、機密情報を扱う場合、これらは自前でのRAG構築や、プライベートな環境でのLLMのモデルの実行により代替可能です。RAGの一部では</w:t>
+      </w:r>
+      <w:r>
+        <w:rPr>
+          <w:rFonts w:asciiTheme="majorHAnsi" w:eastAsiaTheme="majorHAnsi" w:hAnsiTheme="majorHAnsi"/>
+          <w:lang w:val="en-AU"/>
+        </w:rPr>
+        <w:t>Cohere</w:t>
+      </w:r>
+      <w:r>
+        <w:rPr>
+          <w:rFonts w:asciiTheme="majorHAnsi" w:eastAsiaTheme="majorHAnsi" w:hAnsiTheme="majorHAnsi" w:hint="eastAsia"/>
+          <w:lang w:val="en-AU"/>
+        </w:rPr>
+        <w:t>社が提供するAIを使っていますが、こちらは法令データの処理をするためであり、公開情報を扱っているため、情報セキュリティの懸念はありません。</w:t>
+      </w:r>
     </w:p>
     <w:p>
       <w:pPr>
@@ -5095,33 +5106,6 @@
 </file>
 
 <file path=customXml/item1.xml><?xml version="1.0" encoding="utf-8"?>
-<?mso-contentType ?>
-<FormTemplates xmlns="http://schemas.microsoft.com/sharepoint/v3/contenttype/forms">
-  <Display>DocumentLibraryForm</Display>
-  <Edit>DocumentLibraryForm</Edit>
-  <New>DocumentLibraryForm</New>
-</FormTemplates>
-</file>
-
-<file path=customXml/item2.xml><?xml version="1.0" encoding="utf-8"?>
-<p:properties xmlns:p="http://schemas.microsoft.com/office/2006/metadata/properties" xmlns:xsi="http://www.w3.org/2001/XMLSchema-instance" xmlns:pc="http://schemas.microsoft.com/office/infopath/2007/PartnerControls">
-  <documentManagement>
-    <SharedWithUsers xmlns="b579cac8-893f-434a-a9fb-762ea7ef6130">
-      <UserInfo>
-        <DisplayName/>
-        <AccountId xsi:nil="true"/>
-        <AccountType/>
-      </UserInfo>
-    </SharedWithUsers>
-    <lcf76f155ced4ddcb4097134ff3c332f xmlns="467a5a23-3b0c-4252-b767-9056ba4584e3">
-      <Terms xmlns="http://schemas.microsoft.com/office/infopath/2007/PartnerControls"/>
-    </lcf76f155ced4ddcb4097134ff3c332f>
-    <TaxCatchAll xmlns="b579cac8-893f-434a-a9fb-762ea7ef6130" xsi:nil="true"/>
-  </documentManagement>
-</p:properties>
-</file>
-
-<file path=customXml/item3.xml><?xml version="1.0" encoding="utf-8"?>
 <ct:contentTypeSchema xmlns:ct="http://schemas.microsoft.com/office/2006/metadata/contentType" xmlns:ma="http://schemas.microsoft.com/office/2006/metadata/properties/metaAttributes" ct:_="" ma:_="" ma:contentTypeName="ドキュメント" ma:contentTypeID="0x01010010B7667276082546845EE48FA3034D38" ma:contentTypeVersion="15" ma:contentTypeDescription="新しいドキュメントを作成します。" ma:contentTypeScope="" ma:versionID="88d4b2f8b94d6e918a6309353f800a03">
   <xsd:schema xmlns:xsd="http://www.w3.org/2001/XMLSchema" xmlns:xs="http://www.w3.org/2001/XMLSchema" xmlns:p="http://schemas.microsoft.com/office/2006/metadata/properties" xmlns:ns2="467a5a23-3b0c-4252-b767-9056ba4584e3" xmlns:ns3="b579cac8-893f-434a-a9fb-762ea7ef6130" targetNamespace="http://schemas.microsoft.com/office/2006/metadata/properties" ma:root="true" ma:fieldsID="f62212ebdab41a5b3c8679463d3954d8" ns2:_="" ns3:_="">
     <xsd:import namespace="467a5a23-3b0c-4252-b767-9056ba4584e3"/>
@@ -5356,10 +5340,48 @@
 </ct:contentTypeSchema>
 </file>
 
+<file path=customXml/item2.xml><?xml version="1.0" encoding="utf-8"?>
+<p:properties xmlns:p="http://schemas.microsoft.com/office/2006/metadata/properties" xmlns:xsi="http://www.w3.org/2001/XMLSchema-instance" xmlns:pc="http://schemas.microsoft.com/office/infopath/2007/PartnerControls">
+  <documentManagement>
+    <SharedWithUsers xmlns="b579cac8-893f-434a-a9fb-762ea7ef6130">
+      <UserInfo>
+        <DisplayName/>
+        <AccountId xsi:nil="true"/>
+        <AccountType/>
+      </UserInfo>
+    </SharedWithUsers>
+    <lcf76f155ced4ddcb4097134ff3c332f xmlns="467a5a23-3b0c-4252-b767-9056ba4584e3">
+      <Terms xmlns="http://schemas.microsoft.com/office/infopath/2007/PartnerControls"/>
+    </lcf76f155ced4ddcb4097134ff3c332f>
+    <TaxCatchAll xmlns="b579cac8-893f-434a-a9fb-762ea7ef6130" xsi:nil="true"/>
+  </documentManagement>
+</p:properties>
+</file>
+
+<file path=customXml/item3.xml><?xml version="1.0" encoding="utf-8"?>
+<?mso-contentType ?>
+<FormTemplates xmlns="http://schemas.microsoft.com/sharepoint/v3/contenttype/forms">
+  <Display>DocumentLibraryForm</Display>
+  <Edit>DocumentLibraryForm</Edit>
+  <New>DocumentLibraryForm</New>
+</FormTemplates>
+</file>
+
 <file path=customXml/itemProps1.xml><?xml version="1.0" encoding="utf-8"?>
-<ds:datastoreItem xmlns:ds="http://schemas.openxmlformats.org/officeDocument/2006/customXml" ds:itemID="{CC6C8C98-64A1-4EAD-97B0-4BA00639CB0E}">
+<ds:datastoreItem xmlns:ds="http://schemas.openxmlformats.org/officeDocument/2006/customXml" ds:itemID="{8B2DA501-E900-4AD9-A953-340A27DF6393}">
   <ds:schemaRefs>
-    <ds:schemaRef ds:uri="http://schemas.microsoft.com/sharepoint/v3/contenttype/forms"/>
+    <ds:schemaRef ds:uri="http://schemas.microsoft.com/office/2006/metadata/contentType"/>
+    <ds:schemaRef ds:uri="http://schemas.microsoft.com/office/2006/metadata/properties/metaAttributes"/>
+    <ds:schemaRef ds:uri="http://www.w3.org/2001/XMLSchema"/>
+    <ds:schemaRef ds:uri="http://schemas.microsoft.com/office/2006/metadata/properties"/>
+    <ds:schemaRef ds:uri="467a5a23-3b0c-4252-b767-9056ba4584e3"/>
+    <ds:schemaRef ds:uri="b579cac8-893f-434a-a9fb-762ea7ef6130"/>
+    <ds:schemaRef ds:uri="http://schemas.microsoft.com/office/2006/documentManagement/types"/>
+    <ds:schemaRef ds:uri="http://schemas.microsoft.com/office/infopath/2007/PartnerControls"/>
+    <ds:schemaRef ds:uri="http://schemas.openxmlformats.org/package/2006/metadata/core-properties"/>
+    <ds:schemaRef ds:uri="http://purl.org/dc/elements/1.1/"/>
+    <ds:schemaRef ds:uri="http://purl.org/dc/terms/"/>
+    <ds:schemaRef ds:uri="http://schemas.microsoft.com/internal/obd"/>
   </ds:schemaRefs>
 </ds:datastoreItem>
 </file>
@@ -5376,20 +5398,9 @@
 </file>
 
 <file path=customXml/itemProps3.xml><?xml version="1.0" encoding="utf-8"?>
-<ds:datastoreItem xmlns:ds="http://schemas.openxmlformats.org/officeDocument/2006/customXml" ds:itemID="{8B2DA501-E900-4AD9-A953-340A27DF6393}">
+<ds:datastoreItem xmlns:ds="http://schemas.openxmlformats.org/officeDocument/2006/customXml" ds:itemID="{CC6C8C98-64A1-4EAD-97B0-4BA00639CB0E}">
   <ds:schemaRefs>
-    <ds:schemaRef ds:uri="http://schemas.microsoft.com/office/2006/metadata/contentType"/>
-    <ds:schemaRef ds:uri="http://schemas.microsoft.com/office/2006/metadata/properties/metaAttributes"/>
-    <ds:schemaRef ds:uri="http://www.w3.org/2001/XMLSchema"/>
-    <ds:schemaRef ds:uri="http://schemas.microsoft.com/office/2006/metadata/properties"/>
-    <ds:schemaRef ds:uri="467a5a23-3b0c-4252-b767-9056ba4584e3"/>
-    <ds:schemaRef ds:uri="b579cac8-893f-434a-a9fb-762ea7ef6130"/>
-    <ds:schemaRef ds:uri="http://schemas.microsoft.com/office/2006/documentManagement/types"/>
-    <ds:schemaRef ds:uri="http://schemas.microsoft.com/office/infopath/2007/PartnerControls"/>
-    <ds:schemaRef ds:uri="http://schemas.openxmlformats.org/package/2006/metadata/core-properties"/>
-    <ds:schemaRef ds:uri="http://purl.org/dc/elements/1.1/"/>
-    <ds:schemaRef ds:uri="http://purl.org/dc/terms/"/>
-    <ds:schemaRef ds:uri="http://schemas.microsoft.com/internal/obd"/>
+    <ds:schemaRef ds:uri="http://schemas.microsoft.com/sharepoint/v3/contenttype/forms"/>
   </ds:schemaRefs>
 </ds:datastoreItem>
 </file>
</xml_diff>